<commit_message>
Update COE & SALN Template
</commit_message>
<xml_diff>
--- a/website/static/templates/SALN_Form.docx
+++ b/website/static/templates/SALN_Form.docx
@@ -6719,7 +6719,7 @@
       </w:tr>
       <w:tr>
         <w:trPr>
-          <w:trHeight w:hRule="exact" w:val="567"/>
+          <w:trHeight w:hRule="exact" w:val="737"/>
         </w:trPr>
         <w:tc>
           <w:tcPr>
@@ -7090,7 +7090,7 @@
       </w:tr>
       <w:tr>
         <w:trPr>
-          <w:trHeight w:hRule="exact" w:val="567"/>
+          <w:trHeight w:hRule="exact" w:val="737"/>
         </w:trPr>
         <w:tc>
           <w:tcPr>
@@ -7416,7 +7416,7 @@
       </w:tr>
       <w:tr>
         <w:trPr>
-          <w:trHeight w:hRule="exact" w:val="567"/>
+          <w:trHeight w:hRule="exact" w:val="737"/>
         </w:trPr>
         <w:tc>
           <w:tcPr>
@@ -7721,6 +7721,244 @@
               </w:rPr>
               <w:t>{% if real_property.2 %}{{ real_property.2.rp_acquisition_cost}}{% else %}{% endif %}</w:t>
             </w:r>
+          </w:p>
+        </w:tc>
+      </w:tr>
+      <w:tr>
+        <w:trPr>
+          <w:trHeight w:hRule="exact" w:val="737"/>
+        </w:trPr>
+        <w:tc>
+          <w:tcPr>
+            <w:tcW w:w="1350" w:type="dxa"/>
+            <w:tcBorders>
+              <w:top w:val="single" w:sz="4" w:space="0" w:color="auto"/>
+            </w:tcBorders>
+            <w:vAlign w:val="center"/>
+          </w:tcPr>
+          <w:p>
+            <w:pPr>
+              <w:widowControl w:val="0"/>
+              <w:tabs>
+                <w:tab w:val="left" w:pos="990"/>
+              </w:tabs>
+              <w:autoSpaceDE w:val="0"/>
+              <w:autoSpaceDN w:val="0"/>
+              <w:adjustRightInd w:val="0"/>
+              <w:spacing w:line="271" w:lineRule="exact"/>
+              <w:ind w:right="-58"/>
+              <w:jc w:val="center"/>
+              <w:rPr>
+                <w:rFonts w:ascii="Bookman Old Style" w:hAnsi="Bookman Old Style" w:cs="Arial Rounded MT Bold"/>
+                <w:position w:val="-1"/>
+                <w:sz w:val="14"/>
+                <w:szCs w:val="14"/>
+              </w:rPr>
+            </w:pPr>
+          </w:p>
+        </w:tc>
+        <w:tc>
+          <w:tcPr>
+            <w:tcW w:w="1530" w:type="dxa"/>
+            <w:tcBorders>
+              <w:top w:val="single" w:sz="4" w:space="0" w:color="auto"/>
+            </w:tcBorders>
+            <w:vAlign w:val="center"/>
+          </w:tcPr>
+          <w:p>
+            <w:pPr>
+              <w:widowControl w:val="0"/>
+              <w:tabs>
+                <w:tab w:val="left" w:pos="990"/>
+              </w:tabs>
+              <w:autoSpaceDE w:val="0"/>
+              <w:autoSpaceDN w:val="0"/>
+              <w:adjustRightInd w:val="0"/>
+              <w:spacing w:line="271" w:lineRule="exact"/>
+              <w:ind w:right="-58"/>
+              <w:jc w:val="center"/>
+              <w:rPr>
+                <w:rFonts w:ascii="Bookman Old Style" w:hAnsi="Bookman Old Style" w:cs="Calibri"/>
+                <w:color w:val="000000"/>
+                <w:sz w:val="14"/>
+                <w:szCs w:val="14"/>
+              </w:rPr>
+            </w:pPr>
+          </w:p>
+        </w:tc>
+        <w:tc>
+          <w:tcPr>
+            <w:tcW w:w="2250" w:type="dxa"/>
+            <w:tcBorders>
+              <w:top w:val="single" w:sz="4" w:space="0" w:color="auto"/>
+            </w:tcBorders>
+            <w:vAlign w:val="center"/>
+          </w:tcPr>
+          <w:p>
+            <w:pPr>
+              <w:widowControl w:val="0"/>
+              <w:tabs>
+                <w:tab w:val="left" w:pos="990"/>
+              </w:tabs>
+              <w:autoSpaceDE w:val="0"/>
+              <w:autoSpaceDN w:val="0"/>
+              <w:adjustRightInd w:val="0"/>
+              <w:ind w:right="-58"/>
+              <w:jc w:val="center"/>
+              <w:rPr>
+                <w:rFonts w:ascii="Bookman Old Style" w:hAnsi="Bookman Old Style" w:cs="Calibri"/>
+                <w:color w:val="000000"/>
+                <w:sz w:val="14"/>
+                <w:szCs w:val="14"/>
+              </w:rPr>
+            </w:pPr>
+          </w:p>
+        </w:tc>
+        <w:tc>
+          <w:tcPr>
+            <w:tcW w:w="1170" w:type="dxa"/>
+            <w:tcBorders>
+              <w:top w:val="single" w:sz="4" w:space="0" w:color="auto"/>
+            </w:tcBorders>
+            <w:vAlign w:val="center"/>
+          </w:tcPr>
+          <w:p>
+            <w:pPr>
+              <w:widowControl w:val="0"/>
+              <w:tabs>
+                <w:tab w:val="left" w:pos="990"/>
+              </w:tabs>
+              <w:autoSpaceDE w:val="0"/>
+              <w:autoSpaceDN w:val="0"/>
+              <w:adjustRightInd w:val="0"/>
+              <w:spacing w:line="271" w:lineRule="exact"/>
+              <w:ind w:right="-58"/>
+              <w:jc w:val="center"/>
+              <w:rPr>
+                <w:rFonts w:ascii="Bookman Old Style" w:hAnsi="Bookman Old Style" w:cs="Calibri"/>
+                <w:color w:val="000000"/>
+                <w:sz w:val="14"/>
+                <w:szCs w:val="14"/>
+              </w:rPr>
+            </w:pPr>
+          </w:p>
+        </w:tc>
+        <w:tc>
+          <w:tcPr>
+            <w:tcW w:w="1530" w:type="dxa"/>
+            <w:tcBorders>
+              <w:top w:val="single" w:sz="4" w:space="0" w:color="auto"/>
+            </w:tcBorders>
+            <w:vAlign w:val="center"/>
+          </w:tcPr>
+          <w:p>
+            <w:pPr>
+              <w:widowControl w:val="0"/>
+              <w:tabs>
+                <w:tab w:val="left" w:pos="990"/>
+              </w:tabs>
+              <w:autoSpaceDE w:val="0"/>
+              <w:autoSpaceDN w:val="0"/>
+              <w:adjustRightInd w:val="0"/>
+              <w:spacing w:line="271" w:lineRule="exact"/>
+              <w:ind w:right="-58"/>
+              <w:jc w:val="center"/>
+              <w:rPr>
+                <w:rFonts w:ascii="Bookman Old Style" w:hAnsi="Bookman Old Style" w:cs="Calibri"/>
+                <w:color w:val="000000"/>
+                <w:sz w:val="14"/>
+                <w:szCs w:val="14"/>
+              </w:rPr>
+            </w:pPr>
+          </w:p>
+        </w:tc>
+        <w:tc>
+          <w:tcPr>
+            <w:tcW w:w="756" w:type="dxa"/>
+            <w:tcBorders>
+              <w:top w:val="single" w:sz="4" w:space="0" w:color="auto"/>
+            </w:tcBorders>
+            <w:vAlign w:val="center"/>
+          </w:tcPr>
+          <w:p>
+            <w:pPr>
+              <w:widowControl w:val="0"/>
+              <w:tabs>
+                <w:tab w:val="left" w:pos="990"/>
+              </w:tabs>
+              <w:autoSpaceDE w:val="0"/>
+              <w:autoSpaceDN w:val="0"/>
+              <w:adjustRightInd w:val="0"/>
+              <w:spacing w:line="271" w:lineRule="exact"/>
+              <w:ind w:right="-58"/>
+              <w:jc w:val="center"/>
+              <w:rPr>
+                <w:rFonts w:ascii="Bookman Old Style" w:hAnsi="Bookman Old Style" w:cs="Calibri"/>
+                <w:color w:val="000000"/>
+                <w:sz w:val="14"/>
+                <w:szCs w:val="14"/>
+              </w:rPr>
+            </w:pPr>
+          </w:p>
+        </w:tc>
+        <w:tc>
+          <w:tcPr>
+            <w:tcW w:w="1134" w:type="dxa"/>
+            <w:tcBorders>
+              <w:top w:val="single" w:sz="4" w:space="0" w:color="auto"/>
+              <w:bottom w:val="single" w:sz="4" w:space="0" w:color="auto"/>
+            </w:tcBorders>
+            <w:vAlign w:val="center"/>
+          </w:tcPr>
+          <w:p>
+            <w:pPr>
+              <w:widowControl w:val="0"/>
+              <w:tabs>
+                <w:tab w:val="left" w:pos="990"/>
+              </w:tabs>
+              <w:autoSpaceDE w:val="0"/>
+              <w:autoSpaceDN w:val="0"/>
+              <w:adjustRightInd w:val="0"/>
+              <w:spacing w:line="271" w:lineRule="exact"/>
+              <w:ind w:right="-58"/>
+              <w:jc w:val="center"/>
+              <w:rPr>
+                <w:rFonts w:ascii="Bookman Old Style" w:hAnsi="Bookman Old Style" w:cs="Calibri"/>
+                <w:color w:val="000000"/>
+                <w:sz w:val="14"/>
+                <w:szCs w:val="14"/>
+              </w:rPr>
+            </w:pPr>
+          </w:p>
+        </w:tc>
+        <w:tc>
+          <w:tcPr>
+            <w:tcW w:w="1530" w:type="dxa"/>
+            <w:tcBorders>
+              <w:top w:val="single" w:sz="4" w:space="0" w:color="auto"/>
+              <w:bottom w:val="single" w:sz="4" w:space="0" w:color="auto"/>
+            </w:tcBorders>
+            <w:vAlign w:val="center"/>
+          </w:tcPr>
+          <w:p>
+            <w:pPr>
+              <w:widowControl w:val="0"/>
+              <w:tabs>
+                <w:tab w:val="left" w:pos="990"/>
+              </w:tabs>
+              <w:autoSpaceDE w:val="0"/>
+              <w:autoSpaceDN w:val="0"/>
+              <w:adjustRightInd w:val="0"/>
+              <w:spacing w:line="271" w:lineRule="exact"/>
+              <w:ind w:right="-58"/>
+              <w:jc w:val="right"/>
+              <w:rPr>
+                <w:rFonts w:ascii="Bookman Old Style" w:hAnsi="Bookman Old Style" w:cs="Calibri"/>
+                <w:color w:val="000000"/>
+                <w:sz w:val="14"/>
+                <w:szCs w:val="14"/>
+              </w:rPr>
+            </w:pPr>
           </w:p>
         </w:tc>
       </w:tr>
@@ -9314,17 +9552,6 @@
         </w:rPr>
         <w:t>Additional sheet/s may be used, if necessary.</w:t>
       </w:r>
-    </w:p>
-    <w:p>
-      <w:pPr>
-        <w:rPr>
-          <w:rFonts w:ascii="Bookman Old Style" w:hAnsi="Bookman Old Style" w:cs="Arial Rounded MT Bold"/>
-          <w:i/>
-          <w:position w:val="-1"/>
-          <w:sz w:val="20"/>
-          <w:szCs w:val="20"/>
-        </w:rPr>
-      </w:pPr>
     </w:p>
     <w:p>
       <w:pPr>
@@ -15596,7 +15823,6 @@
           <w:sz w:val="20"/>
           <w:szCs w:val="20"/>
         </w:rPr>
-        <w:lastRenderedPageBreak/>
         <mc:AlternateContent>
           <mc:Choice Requires="wps">
             <w:drawing>
@@ -15713,6 +15939,7 @@
           <w:sz w:val="20"/>
           <w:szCs w:val="20"/>
         </w:rPr>
+        <w:lastRenderedPageBreak/>
         <w:t xml:space="preserve">   </w:t>
       </w:r>
       <w:r>
@@ -15741,18 +15968,18 @@
           <w:sz w:val="20"/>
           <w:szCs w:val="20"/>
         </w:rPr>
-        <w:t>Administering Oath)</w:t>
-      </w:r>
-    </w:p>
-    <w:p>
-      <w:pPr>
+        <w:t xml:space="preserve">Administering </w:t>
+      </w:r>
+      <w:proofErr w:type="gramStart"/>
+      <w:r>
         <w:rPr>
           <w:rFonts w:ascii="Bookman Old Style" w:hAnsi="Bookman Old Style" w:cs="Arial Rounded MT Bold"/>
           <w:i/>
           <w:sz w:val="20"/>
           <w:szCs w:val="20"/>
         </w:rPr>
-      </w:pPr>
+        <w:t>Oath)</w:t>
+      </w:r>
       <w:r>
         <w:rPr>
           <w:rFonts w:ascii="Bookman Old Style" w:hAnsi="Bookman Old Style" w:cs="Arial Rounded MT Bold"/>
@@ -15760,8 +15987,9 @@
           <w:sz w:val="16"/>
           <w:szCs w:val="16"/>
         </w:rPr>
-        <w:t xml:space="preserve">{% if </w:t>
-      </w:r>
+        <w:t>{</w:t>
+      </w:r>
+      <w:proofErr w:type="gramEnd"/>
       <w:r>
         <w:rPr>
           <w:rFonts w:ascii="Bookman Old Style" w:hAnsi="Bookman Old Style" w:cs="Arial Rounded MT Bold"/>
@@ -15769,8 +15997,19 @@
           <w:sz w:val="16"/>
           <w:szCs w:val="16"/>
         </w:rPr>
+        <w:t xml:space="preserve">% if </w:t>
+      </w:r>
+      <w:proofErr w:type="spellStart"/>
+      <w:r>
+        <w:rPr>
+          <w:rFonts w:ascii="Bookman Old Style" w:hAnsi="Bookman Old Style" w:cs="Arial Rounded MT Bold"/>
+          <w:position w:val="-1"/>
+          <w:sz w:val="16"/>
+          <w:szCs w:val="16"/>
+        </w:rPr>
         <w:t>addtl_page</w:t>
       </w:r>
+      <w:proofErr w:type="spellEnd"/>
       <w:r>
         <w:rPr>
           <w:rFonts w:ascii="Bookman Old Style" w:hAnsi="Bookman Old Style" w:cs="Arial Rounded MT Bold"/>
@@ -21685,7 +21924,6 @@
           <w:szCs w:val="20"/>
           <w:u w:val="single"/>
         </w:rPr>
-        <w:lastRenderedPageBreak/>
         <w:t>BUSINESS</w:t>
       </w:r>
       <w:r>
@@ -21970,6 +22208,7 @@
                 <w:sz w:val="16"/>
                 <w:szCs w:val="16"/>
               </w:rPr>
+              <w:lastRenderedPageBreak/>
               <w:t>{% if business_interest.2 %}{{ business_interest.2.business }}{% else %}{% endif %}</w:t>
             </w:r>
           </w:p>
@@ -22363,7 +22602,7 @@
       <w:footerReference w:type="default" r:id="rId9"/>
       <w:type w:val="nextColumn"/>
       <w:pgSz w:w="12240" w:h="20160" w:code="5"/>
-      <w:pgMar w:top="173" w:right="360" w:bottom="3168" w:left="360" w:header="720" w:footer="3312" w:gutter="0"/>
+      <w:pgMar w:top="173" w:right="360" w:bottom="3168" w:left="360" w:header="720" w:footer="720" w:gutter="0"/>
       <w:cols w:space="720" w:equalWidth="0">
         <w:col w:w="11520"/>
       </w:cols>

</xml_diff>

<commit_message>
UPDATE SALN FORMAT - FIXED BUGS
</commit_message>
<xml_diff>
--- a/website/static/templates/SALN_Form.docx
+++ b/website/static/templates/SALN_Form.docx
@@ -1008,7 +1008,7 @@
                     </pic:cNvPicPr>
                   </pic:nvPicPr>
                   <pic:blipFill>
-                    <a:blip r:embed="rId7" cstate="print">
+                    <a:blip r:embed="rId8" cstate="print">
                       <a:extLst>
                         <a:ext uri="{28A0092B-C50C-407E-A947-70E740481C1C}">
                           <a14:useLocalDpi xmlns:a14="http://schemas.microsoft.com/office/drawing/2010/main" val="0"/>
@@ -1075,7 +1075,7 @@
                     </pic:cNvPicPr>
                   </pic:nvPicPr>
                   <pic:blipFill>
-                    <a:blip r:embed="rId7" cstate="print">
+                    <a:blip r:embed="rId8" cstate="print">
                       <a:extLst>
                         <a:ext uri="{28A0092B-C50C-407E-A947-70E740481C1C}">
                           <a14:useLocalDpi xmlns:a14="http://schemas.microsoft.com/office/drawing/2010/main" val="0"/>
@@ -1142,7 +1142,7 @@
                     </pic:cNvPicPr>
                   </pic:nvPicPr>
                   <pic:blipFill>
-                    <a:blip r:embed="rId7" cstate="print">
+                    <a:blip r:embed="rId8" cstate="print">
                       <a:extLst>
                         <a:ext uri="{28A0092B-C50C-407E-A947-70E740481C1C}">
                           <a14:useLocalDpi xmlns:a14="http://schemas.microsoft.com/office/drawing/2010/main" val="0"/>
@@ -14921,7 +14921,7 @@
         <w:autoSpaceDE w:val="0"/>
         <w:autoSpaceDN w:val="0"/>
         <w:adjustRightInd w:val="0"/>
-        <w:ind w:left="6237"/>
+        <w:ind w:left="3261"/>
         <w:jc w:val="center"/>
         <w:rPr>
           <w:rFonts w:ascii="Bookman Old Style" w:hAnsi="Bookman Old Style" w:cs="Arial Rounded MT Bold"/>
@@ -14961,7 +14961,7 @@
         <w:autoSpaceDE w:val="0"/>
         <w:autoSpaceDN w:val="0"/>
         <w:adjustRightInd w:val="0"/>
-        <w:ind w:left="6237"/>
+        <w:ind w:left="3261"/>
         <w:jc w:val="center"/>
         <w:rPr>
           <w:rFonts w:ascii="Bookman Old Style" w:hAnsi="Bookman Old Style" w:cs="Arial Rounded MT Bold"/>
@@ -14983,13 +14983,13 @@
         <mc:AlternateContent>
           <mc:Choice Requires="wps">
             <w:drawing>
-              <wp:anchor distT="0" distB="0" distL="114300" distR="114300" simplePos="0" relativeHeight="251674624" behindDoc="0" locked="0" layoutInCell="1" allowOverlap="1" wp14:anchorId="06E2EBF8" wp14:editId="4A83507B">
+              <wp:anchor distT="0" distB="0" distL="114300" distR="114300" simplePos="0" relativeHeight="251674624" behindDoc="0" locked="0" layoutInCell="1" allowOverlap="1" wp14:anchorId="06E2EBF8" wp14:editId="509921C0">
                 <wp:simplePos x="0" y="0"/>
                 <wp:positionH relativeFrom="column">
-                  <wp:posOffset>4441190</wp:posOffset>
+                  <wp:posOffset>3459480</wp:posOffset>
                 </wp:positionH>
                 <wp:positionV relativeFrom="paragraph">
-                  <wp:posOffset>11983</wp:posOffset>
+                  <wp:posOffset>11430</wp:posOffset>
                 </wp:positionV>
                 <wp:extent cx="2295053" cy="0"/>
                 <wp:effectExtent l="0" t="0" r="0" b="0"/>
@@ -15036,13 +15036,14 @@
           </mc:Choice>
           <mc:Fallback>
             <w:pict>
-              <v:line w14:anchorId="7475ADE8" id="Straight Connector 9" o:spid="_x0000_s1026" style="position:absolute;z-index:251674624;visibility:visible;mso-wrap-style:square;mso-width-percent:0;mso-wrap-distance-left:9pt;mso-wrap-distance-top:0;mso-wrap-distance-right:9pt;mso-wrap-distance-bottom:0;mso-position-horizontal:absolute;mso-position-horizontal-relative:text;mso-position-vertical:absolute;mso-position-vertical-relative:text;mso-width-percent:0;mso-width-relative:margin" from="349.7pt,.95pt" to="530.4pt,.95pt" o:gfxdata="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" strokecolor="black [3200]" strokeweight=".5pt">
+              <v:line w14:anchorId="4FD435AB" id="Straight Connector 9" o:spid="_x0000_s1026" style="position:absolute;z-index:251674624;visibility:visible;mso-wrap-style:square;mso-width-percent:0;mso-wrap-distance-left:9pt;mso-wrap-distance-top:0;mso-wrap-distance-right:9pt;mso-wrap-distance-bottom:0;mso-position-horizontal:absolute;mso-position-horizontal-relative:text;mso-position-vertical:absolute;mso-position-vertical-relative:text;mso-width-percent:0;mso-width-relative:margin" from="272.4pt,.9pt" to="453.1pt,.9pt" o:gfxdata="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" strokecolor="black [3200]" strokeweight=".5pt">
                 <v:stroke joinstyle="miter"/>
               </v:line>
             </w:pict>
           </mc:Fallback>
         </mc:AlternateContent>
       </w:r>
+      <w:proofErr w:type="gramStart"/>
       <w:r>
         <w:rPr>
           <w:rFonts w:ascii="Bookman Old Style" w:hAnsi="Bookman Old Style" w:cs="Arial Rounded MT Bold"/>
@@ -15051,7 +15052,40 @@
           <w:sz w:val="20"/>
           <w:szCs w:val="20"/>
         </w:rPr>
-        <w:t>{{ signatory_position_title }}</w:t>
+        <w:t xml:space="preserve">{{ </w:t>
+      </w:r>
+      <w:proofErr w:type="spellStart"/>
+      <w:r>
+        <w:rPr>
+          <w:rFonts w:ascii="Bookman Old Style" w:hAnsi="Bookman Old Style" w:cs="Arial Rounded MT Bold"/>
+          <w:i/>
+          <w:iCs/>
+          <w:sz w:val="20"/>
+          <w:szCs w:val="20"/>
+        </w:rPr>
+        <w:t>signatory</w:t>
+      </w:r>
+      <w:proofErr w:type="gramEnd"/>
+      <w:r>
+        <w:rPr>
+          <w:rFonts w:ascii="Bookman Old Style" w:hAnsi="Bookman Old Style" w:cs="Arial Rounded MT Bold"/>
+          <w:i/>
+          <w:iCs/>
+          <w:sz w:val="20"/>
+          <w:szCs w:val="20"/>
+        </w:rPr>
+        <w:t>_position_title</w:t>
+      </w:r>
+      <w:proofErr w:type="spellEnd"/>
+      <w:r>
+        <w:rPr>
+          <w:rFonts w:ascii="Bookman Old Style" w:hAnsi="Bookman Old Style" w:cs="Arial Rounded MT Bold"/>
+          <w:i/>
+          <w:iCs/>
+          <w:sz w:val="20"/>
+          <w:szCs w:val="20"/>
+        </w:rPr>
+        <w:t xml:space="preserve"> }}</w:t>
       </w:r>
     </w:p>
     <w:p>
@@ -15060,7 +15094,7 @@
         <w:autoSpaceDE w:val="0"/>
         <w:autoSpaceDN w:val="0"/>
         <w:adjustRightInd w:val="0"/>
-        <w:ind w:left="6480" w:right="450"/>
+        <w:ind w:left="3261" w:right="450"/>
         <w:jc w:val="center"/>
         <w:rPr>
           <w:rFonts w:ascii="Bookman Old Style" w:hAnsi="Bookman Old Style" w:cs="Arial Rounded MT Bold"/>
@@ -15076,7 +15110,7 @@
           <w:sz w:val="20"/>
           <w:szCs w:val="20"/>
         </w:rPr>
-        <w:t xml:space="preserve">   </w:t>
+        <w:t xml:space="preserve">       </w:t>
       </w:r>
       <w:r>
         <w:rPr>
@@ -15105,6 +15139,15 @@
           <w:szCs w:val="20"/>
         </w:rPr>
         <w:t>Administering Oath</w:t>
+      </w:r>
+      <w:r>
+        <w:rPr>
+          <w:rFonts w:ascii="Bookman Old Style" w:hAnsi="Bookman Old Style" w:cs="Arial Rounded MT Bold"/>
+          <w:i/>
+          <w:sz w:val="20"/>
+          <w:szCs w:val="20"/>
+        </w:rPr>
+        <w:t>)</w:t>
       </w:r>
     </w:p>
     <w:p>
@@ -15139,6 +15182,7 @@
         </w:rPr>
         <w:t xml:space="preserve">% if </w:t>
       </w:r>
+      <w:proofErr w:type="spellStart"/>
       <w:r>
         <w:rPr>
           <w:rFonts w:ascii="Bookman Old Style" w:hAnsi="Bookman Old Style" w:cs="Arial Rounded MT Bold"/>
@@ -15148,6 +15192,7 @@
         </w:rPr>
         <w:t>addtl_page</w:t>
       </w:r>
+      <w:proofErr w:type="spellEnd"/>
       <w:r>
         <w:rPr>
           <w:rFonts w:ascii="Bookman Old Style" w:hAnsi="Bookman Old Style" w:cs="Arial Rounded MT Bold"/>
@@ -15363,7 +15408,7 @@
       </w:tblGrid>
       <w:tr>
         <w:trPr>
-          <w:trHeight w:hRule="exact" w:val="312"/>
+          <w:trHeight w:val="312"/>
         </w:trPr>
         <w:tc>
           <w:tcPr>
@@ -21104,6 +21149,7 @@
           <w:sz w:val="16"/>
           <w:szCs w:val="16"/>
         </w:rPr>
+        <w:lastRenderedPageBreak/>
         <w:t xml:space="preserve">{% </w:t>
       </w:r>
       <w:r>
@@ -21126,7 +21172,7 @@
       </w:r>
     </w:p>
     <w:sectPr>
-      <w:footerReference w:type="default" r:id="rId8"/>
+      <w:footerReference w:type="default" r:id="rId9"/>
       <w:pgSz w:w="11906" w:h="16838" w:code="9"/>
       <w:pgMar w:top="170" w:right="170" w:bottom="170" w:left="170" w:header="0" w:footer="227" w:gutter="0"/>
       <w:cols w:space="708"/>
@@ -22528,4 +22574,16 @@
     </a:ext>
   </a:extLst>
 </a:theme>
+</file>
+
+<file path=customXml/item1.xml><?xml version="1.0" encoding="utf-8"?>
+<b:Sources xmlns:b="http://schemas.openxmlformats.org/officeDocument/2006/bibliography" xmlns="http://schemas.openxmlformats.org/officeDocument/2006/bibliography" SelectedStyle="\APASixthEditionOfficeOnline.xsl" StyleName="APA" Version="6"/>
+</file>
+
+<file path=customXml/itemProps1.xml><?xml version="1.0" encoding="utf-8"?>
+<ds:datastoreItem xmlns:ds="http://schemas.openxmlformats.org/officeDocument/2006/customXml" ds:itemID="{596A52B8-8313-4CA2-AF73-B735600E0628}">
+  <ds:schemaRefs>
+    <ds:schemaRef ds:uri="http://schemas.openxmlformats.org/officeDocument/2006/bibliography"/>
+  </ds:schemaRefs>
+</ds:datastoreItem>
 </file>
</xml_diff>

<commit_message>
Updated Child Age in SALN
</commit_message>
<xml_diff>
--- a/website/static/templates/SALN_Form.docx
+++ b/website/static/templates/SALN_Form.docx
@@ -3908,7 +3908,100 @@
                 <w:sz w:val="16"/>
                 <w:szCs w:val="20"/>
               </w:rPr>
-              <w:t>}{% else %}N/A{% endif %}</w:t>
+              <w:t>}</w:t>
+            </w:r>
+            <w:r>
+              <w:rPr>
+                <w:rFonts w:ascii="Bookman Old Style" w:hAnsi="Bookman Old Style" w:cs="Arial Rounded MT Bold"/>
+                <w:sz w:val="16"/>
+                <w:szCs w:val="20"/>
+              </w:rPr>
+              <w:t xml:space="preserve">  {% if </w:t>
+            </w:r>
+            <w:r>
+              <w:rPr>
+                <w:rFonts w:ascii="Bookman Old Style" w:hAnsi="Bookman Old Style" w:cs="Arial Rounded MT Bold"/>
+                <w:sz w:val="16"/>
+                <w:szCs w:val="20"/>
+              </w:rPr>
+              <w:t>children_list</w:t>
+            </w:r>
+            <w:r>
+              <w:rPr>
+                <w:rFonts w:ascii="Bookman Old Style" w:hAnsi="Bookman Old Style" w:cs="Arial Rounded MT Bold"/>
+                <w:sz w:val="16"/>
+                <w:szCs w:val="20"/>
+              </w:rPr>
+              <w:t>.0.</w:t>
+            </w:r>
+            <w:r>
+              <w:t xml:space="preserve"> </w:t>
+            </w:r>
+            <w:r>
+              <w:rPr>
+                <w:rFonts w:ascii="Bookman Old Style" w:hAnsi="Bookman Old Style" w:cs="Arial Rounded MT Bold"/>
+                <w:sz w:val="16"/>
+                <w:szCs w:val="20"/>
+              </w:rPr>
+              <w:t>childAge</w:t>
+            </w:r>
+            <w:r>
+              <w:rPr>
+                <w:rFonts w:ascii="Bookman Old Style" w:hAnsi="Bookman Old Style" w:cs="Arial Rounded MT Bold"/>
+                <w:sz w:val="16"/>
+                <w:szCs w:val="20"/>
+              </w:rPr>
+              <w:t xml:space="preserve"> </w:t>
+            </w:r>
+            <w:r>
+              <w:rPr>
+                <w:rFonts w:ascii="Bookman Old Style" w:hAnsi="Bookman Old Style" w:cs="Arial Rounded MT Bold"/>
+                <w:sz w:val="16"/>
+                <w:szCs w:val="20"/>
+              </w:rPr>
+              <w:t xml:space="preserve">&gt; 0 </w:t>
+            </w:r>
+            <w:proofErr w:type="gramStart"/>
+            <w:r>
+              <w:rPr>
+                <w:rFonts w:ascii="Bookman Old Style" w:hAnsi="Bookman Old Style" w:cs="Arial Rounded MT Bold"/>
+                <w:sz w:val="16"/>
+                <w:szCs w:val="20"/>
+              </w:rPr>
+              <w:t>%}MONTH</w:t>
+            </w:r>
+            <w:proofErr w:type="gramEnd"/>
+            <w:r>
+              <w:rPr>
+                <w:rFonts w:ascii="Bookman Old Style" w:hAnsi="Bookman Old Style" w:cs="Arial Rounded MT Bold"/>
+                <w:sz w:val="16"/>
+                <w:szCs w:val="20"/>
+              </w:rPr>
+              <w:t>/S {% else %}YEAR</w:t>
+            </w:r>
+            <w:r>
+              <w:rPr>
+                <w:rFonts w:ascii="Bookman Old Style" w:hAnsi="Bookman Old Style" w:cs="Arial Rounded MT Bold"/>
+                <w:sz w:val="16"/>
+                <w:szCs w:val="20"/>
+              </w:rPr>
+              <w:t>/</w:t>
+            </w:r>
+            <w:r>
+              <w:rPr>
+                <w:rFonts w:ascii="Bookman Old Style" w:hAnsi="Bookman Old Style" w:cs="Arial Rounded MT Bold"/>
+                <w:sz w:val="16"/>
+                <w:szCs w:val="20"/>
+              </w:rPr>
+              <w:t>S OLD {% endif%}</w:t>
+            </w:r>
+            <w:r>
+              <w:rPr>
+                <w:rFonts w:ascii="Bookman Old Style" w:hAnsi="Bookman Old Style" w:cs="Arial Rounded MT Bold"/>
+                <w:sz w:val="16"/>
+                <w:szCs w:val="20"/>
+              </w:rPr>
+              <w:t>{% endif %}</w:t>
             </w:r>
           </w:p>
         </w:tc>
@@ -4351,106 +4444,41 @@
                 <w:sz w:val="16"/>
                 <w:szCs w:val="20"/>
               </w:rPr>
-              <w:t xml:space="preserve">{% if </w:t>
-            </w:r>
-            <w:r>
-              <w:rPr>
-                <w:rFonts w:ascii="Bookman Old Style" w:hAnsi="Bookman Old Style" w:cs="Arial Rounded MT Bold"/>
-                <w:sz w:val="16"/>
-                <w:szCs w:val="20"/>
-              </w:rPr>
-              <w:t>children_list</w:t>
-            </w:r>
-            <w:r>
-              <w:rPr>
-                <w:rFonts w:ascii="Bookman Old Style" w:hAnsi="Bookman Old Style" w:cs="Arial Rounded MT Bold"/>
-                <w:sz w:val="16"/>
-                <w:szCs w:val="20"/>
-              </w:rPr>
-              <w:t>.</w:t>
-            </w:r>
-            <w:r>
-              <w:rPr>
-                <w:rFonts w:ascii="Bookman Old Style" w:hAnsi="Bookman Old Style" w:cs="Arial Rounded MT Bold"/>
-                <w:sz w:val="16"/>
-                <w:szCs w:val="20"/>
-              </w:rPr>
-              <w:t>1</w:t>
-            </w:r>
-            <w:r>
-              <w:rPr>
-                <w:rFonts w:ascii="Bookman Old Style" w:hAnsi="Bookman Old Style" w:cs="Arial Rounded MT Bold"/>
-                <w:sz w:val="16"/>
-                <w:szCs w:val="20"/>
-              </w:rPr>
-              <w:t xml:space="preserve"> %}</w:t>
-            </w:r>
-            <w:r>
-              <w:rPr>
-                <w:rFonts w:ascii="Bookman Old Style" w:hAnsi="Bookman Old Style" w:cs="Arial Rounded MT Bold"/>
-                <w:sz w:val="16"/>
-                <w:szCs w:val="20"/>
-              </w:rPr>
-              <w:t xml:space="preserve">{{ </w:t>
-            </w:r>
-            <w:r>
-              <w:rPr>
-                <w:rFonts w:ascii="Bookman Old Style" w:hAnsi="Bookman Old Style" w:cs="Arial Rounded MT Bold"/>
-                <w:sz w:val="16"/>
-                <w:szCs w:val="20"/>
-              </w:rPr>
-              <w:t>children_list</w:t>
-            </w:r>
-            <w:r>
-              <w:rPr>
-                <w:rFonts w:ascii="Bookman Old Style" w:hAnsi="Bookman Old Style" w:cs="Arial Rounded MT Bold"/>
-                <w:sz w:val="16"/>
-                <w:szCs w:val="20"/>
-              </w:rPr>
-              <w:t>.</w:t>
-            </w:r>
-            <w:r>
-              <w:rPr>
-                <w:rFonts w:ascii="Bookman Old Style" w:hAnsi="Bookman Old Style" w:cs="Arial Rounded MT Bold"/>
-                <w:sz w:val="16"/>
-                <w:szCs w:val="20"/>
-              </w:rPr>
-              <w:t>1</w:t>
-            </w:r>
-            <w:r>
-              <w:rPr>
-                <w:rFonts w:ascii="Bookman Old Style" w:hAnsi="Bookman Old Style" w:cs="Arial Rounded MT Bold"/>
-                <w:sz w:val="16"/>
-                <w:szCs w:val="20"/>
-              </w:rPr>
-              <w:t>.</w:t>
-            </w:r>
-            <w:r>
-              <w:t xml:space="preserve"> </w:t>
-            </w:r>
-            <w:r>
-              <w:rPr>
-                <w:rFonts w:ascii="Bookman Old Style" w:hAnsi="Bookman Old Style" w:cs="Arial Rounded MT Bold"/>
-                <w:sz w:val="16"/>
-                <w:szCs w:val="20"/>
-              </w:rPr>
-              <w:t>childAge</w:t>
-            </w:r>
-            <w:r>
-              <w:rPr>
-                <w:rFonts w:ascii="Bookman Old Style" w:hAnsi="Bookman Old Style" w:cs="Arial Rounded MT Bold"/>
-                <w:sz w:val="16"/>
-                <w:szCs w:val="20"/>
-              </w:rPr>
-              <w:t xml:space="preserve"> }</w:t>
-            </w:r>
-            <w:r>
-              <w:rPr>
-                <w:rFonts w:ascii="Bookman Old Style" w:hAnsi="Bookman Old Style" w:cs="Arial Rounded MT Bold"/>
-                <w:sz w:val="16"/>
-                <w:szCs w:val="20"/>
-              </w:rPr>
-              <w:t>}{% else %}{% endif %}</w:t>
+              <w:t xml:space="preserve">{% if children_list.1 %}{{ children_list.1. childAge }}  {% if children_list.1. childAge &gt; 1 </w:t>
+            </w:r>
+            <w:proofErr w:type="gramStart"/>
+            <w:r>
+              <w:rPr>
+                <w:rFonts w:ascii="Bookman Old Style" w:hAnsi="Bookman Old Style" w:cs="Arial Rounded MT Bold"/>
+                <w:sz w:val="16"/>
+                <w:szCs w:val="20"/>
+              </w:rPr>
+              <w:t>%}MONTH</w:t>
+            </w:r>
+            <w:proofErr w:type="gramEnd"/>
+            <w:r>
+              <w:rPr>
+                <w:rFonts w:ascii="Bookman Old Style" w:hAnsi="Bookman Old Style" w:cs="Arial Rounded MT Bold"/>
+                <w:sz w:val="16"/>
+                <w:szCs w:val="20"/>
+              </w:rPr>
+              <w:t>/S {% else %}YEAR</w:t>
+            </w:r>
+            <w:r>
+              <w:rPr>
+                <w:rFonts w:ascii="Bookman Old Style" w:hAnsi="Bookman Old Style" w:cs="Arial Rounded MT Bold"/>
+                <w:sz w:val="16"/>
+                <w:szCs w:val="20"/>
+              </w:rPr>
+              <w:t>/</w:t>
+            </w:r>
+            <w:r>
+              <w:rPr>
+                <w:rFonts w:ascii="Bookman Old Style" w:hAnsi="Bookman Old Style" w:cs="Arial Rounded MT Bold"/>
+                <w:sz w:val="16"/>
+                <w:szCs w:val="20"/>
+              </w:rPr>
+              <w:t>S OLD {% endif%}{% endif %}</w:t>
             </w:r>
           </w:p>
         </w:tc>
@@ -4893,106 +4921,41 @@
                 <w:sz w:val="16"/>
                 <w:szCs w:val="20"/>
               </w:rPr>
-              <w:t xml:space="preserve">{% if </w:t>
-            </w:r>
-            <w:r>
-              <w:rPr>
-                <w:rFonts w:ascii="Bookman Old Style" w:hAnsi="Bookman Old Style" w:cs="Arial Rounded MT Bold"/>
-                <w:sz w:val="16"/>
-                <w:szCs w:val="20"/>
-              </w:rPr>
-              <w:t>children_list</w:t>
-            </w:r>
-            <w:r>
-              <w:rPr>
-                <w:rFonts w:ascii="Bookman Old Style" w:hAnsi="Bookman Old Style" w:cs="Arial Rounded MT Bold"/>
-                <w:sz w:val="16"/>
-                <w:szCs w:val="20"/>
-              </w:rPr>
-              <w:t>.</w:t>
-            </w:r>
-            <w:r>
-              <w:rPr>
-                <w:rFonts w:ascii="Bookman Old Style" w:hAnsi="Bookman Old Style" w:cs="Arial Rounded MT Bold"/>
-                <w:sz w:val="16"/>
-                <w:szCs w:val="20"/>
-              </w:rPr>
-              <w:t>2</w:t>
-            </w:r>
-            <w:r>
-              <w:rPr>
-                <w:rFonts w:ascii="Bookman Old Style" w:hAnsi="Bookman Old Style" w:cs="Arial Rounded MT Bold"/>
-                <w:sz w:val="16"/>
-                <w:szCs w:val="20"/>
-              </w:rPr>
-              <w:t xml:space="preserve"> %}</w:t>
-            </w:r>
-            <w:r>
-              <w:rPr>
-                <w:rFonts w:ascii="Bookman Old Style" w:hAnsi="Bookman Old Style" w:cs="Arial Rounded MT Bold"/>
-                <w:sz w:val="16"/>
-                <w:szCs w:val="20"/>
-              </w:rPr>
-              <w:t xml:space="preserve">{{ </w:t>
-            </w:r>
-            <w:r>
-              <w:rPr>
-                <w:rFonts w:ascii="Bookman Old Style" w:hAnsi="Bookman Old Style" w:cs="Arial Rounded MT Bold"/>
-                <w:sz w:val="16"/>
-                <w:szCs w:val="20"/>
-              </w:rPr>
-              <w:t>children_list</w:t>
-            </w:r>
-            <w:r>
-              <w:rPr>
-                <w:rFonts w:ascii="Bookman Old Style" w:hAnsi="Bookman Old Style" w:cs="Arial Rounded MT Bold"/>
-                <w:sz w:val="16"/>
-                <w:szCs w:val="20"/>
-              </w:rPr>
-              <w:t>.</w:t>
-            </w:r>
-            <w:r>
-              <w:rPr>
-                <w:rFonts w:ascii="Bookman Old Style" w:hAnsi="Bookman Old Style" w:cs="Arial Rounded MT Bold"/>
-                <w:sz w:val="16"/>
-                <w:szCs w:val="20"/>
-              </w:rPr>
-              <w:t>2</w:t>
-            </w:r>
-            <w:r>
-              <w:rPr>
-                <w:rFonts w:ascii="Bookman Old Style" w:hAnsi="Bookman Old Style" w:cs="Arial Rounded MT Bold"/>
-                <w:sz w:val="16"/>
-                <w:szCs w:val="20"/>
-              </w:rPr>
-              <w:t>.</w:t>
-            </w:r>
-            <w:r>
-              <w:t xml:space="preserve"> </w:t>
-            </w:r>
-            <w:r>
-              <w:rPr>
-                <w:rFonts w:ascii="Bookman Old Style" w:hAnsi="Bookman Old Style" w:cs="Arial Rounded MT Bold"/>
-                <w:sz w:val="16"/>
-                <w:szCs w:val="20"/>
-              </w:rPr>
-              <w:t>childAge</w:t>
-            </w:r>
-            <w:r>
-              <w:rPr>
-                <w:rFonts w:ascii="Bookman Old Style" w:hAnsi="Bookman Old Style" w:cs="Arial Rounded MT Bold"/>
-                <w:sz w:val="16"/>
-                <w:szCs w:val="20"/>
-              </w:rPr>
-              <w:t xml:space="preserve"> }</w:t>
-            </w:r>
-            <w:r>
-              <w:rPr>
-                <w:rFonts w:ascii="Bookman Old Style" w:hAnsi="Bookman Old Style" w:cs="Arial Rounded MT Bold"/>
-                <w:sz w:val="16"/>
-                <w:szCs w:val="20"/>
-              </w:rPr>
-              <w:t>}{% else %}{% endif %}</w:t>
+              <w:t xml:space="preserve">{% if children_list.2 %}{{ children_list.2. childAge }}  {% if children_list.2. childAge &gt; 2 </w:t>
+            </w:r>
+            <w:proofErr w:type="gramStart"/>
+            <w:r>
+              <w:rPr>
+                <w:rFonts w:ascii="Bookman Old Style" w:hAnsi="Bookman Old Style" w:cs="Arial Rounded MT Bold"/>
+                <w:sz w:val="16"/>
+                <w:szCs w:val="20"/>
+              </w:rPr>
+              <w:t>%}MONTH</w:t>
+            </w:r>
+            <w:proofErr w:type="gramEnd"/>
+            <w:r>
+              <w:rPr>
+                <w:rFonts w:ascii="Bookman Old Style" w:hAnsi="Bookman Old Style" w:cs="Arial Rounded MT Bold"/>
+                <w:sz w:val="16"/>
+                <w:szCs w:val="20"/>
+              </w:rPr>
+              <w:t>/S {% else %}YEAR</w:t>
+            </w:r>
+            <w:r>
+              <w:rPr>
+                <w:rFonts w:ascii="Bookman Old Style" w:hAnsi="Bookman Old Style" w:cs="Arial Rounded MT Bold"/>
+                <w:sz w:val="16"/>
+                <w:szCs w:val="20"/>
+              </w:rPr>
+              <w:t>/</w:t>
+            </w:r>
+            <w:r>
+              <w:rPr>
+                <w:rFonts w:ascii="Bookman Old Style" w:hAnsi="Bookman Old Style" w:cs="Arial Rounded MT Bold"/>
+                <w:sz w:val="16"/>
+                <w:szCs w:val="20"/>
+              </w:rPr>
+              <w:t>S OLD {% endif%}{% endif %}</w:t>
             </w:r>
           </w:p>
         </w:tc>
@@ -5435,106 +5398,41 @@
                 <w:sz w:val="16"/>
                 <w:szCs w:val="20"/>
               </w:rPr>
-              <w:t xml:space="preserve">{% if </w:t>
-            </w:r>
-            <w:r>
-              <w:rPr>
-                <w:rFonts w:ascii="Bookman Old Style" w:hAnsi="Bookman Old Style" w:cs="Arial Rounded MT Bold"/>
-                <w:sz w:val="16"/>
-                <w:szCs w:val="20"/>
-              </w:rPr>
-              <w:t>children_list</w:t>
-            </w:r>
-            <w:r>
-              <w:rPr>
-                <w:rFonts w:ascii="Bookman Old Style" w:hAnsi="Bookman Old Style" w:cs="Arial Rounded MT Bold"/>
-                <w:sz w:val="16"/>
-                <w:szCs w:val="20"/>
-              </w:rPr>
-              <w:t>.</w:t>
-            </w:r>
-            <w:r>
-              <w:rPr>
-                <w:rFonts w:ascii="Bookman Old Style" w:hAnsi="Bookman Old Style" w:cs="Arial Rounded MT Bold"/>
-                <w:sz w:val="16"/>
-                <w:szCs w:val="20"/>
-              </w:rPr>
-              <w:t>3</w:t>
-            </w:r>
-            <w:r>
-              <w:rPr>
-                <w:rFonts w:ascii="Bookman Old Style" w:hAnsi="Bookman Old Style" w:cs="Arial Rounded MT Bold"/>
-                <w:sz w:val="16"/>
-                <w:szCs w:val="20"/>
-              </w:rPr>
-              <w:t xml:space="preserve"> %}</w:t>
-            </w:r>
-            <w:r>
-              <w:rPr>
-                <w:rFonts w:ascii="Bookman Old Style" w:hAnsi="Bookman Old Style" w:cs="Arial Rounded MT Bold"/>
-                <w:sz w:val="16"/>
-                <w:szCs w:val="20"/>
-              </w:rPr>
-              <w:t xml:space="preserve">{{ </w:t>
-            </w:r>
-            <w:r>
-              <w:rPr>
-                <w:rFonts w:ascii="Bookman Old Style" w:hAnsi="Bookman Old Style" w:cs="Arial Rounded MT Bold"/>
-                <w:sz w:val="16"/>
-                <w:szCs w:val="20"/>
-              </w:rPr>
-              <w:t>children_list</w:t>
-            </w:r>
-            <w:r>
-              <w:rPr>
-                <w:rFonts w:ascii="Bookman Old Style" w:hAnsi="Bookman Old Style" w:cs="Arial Rounded MT Bold"/>
-                <w:sz w:val="16"/>
-                <w:szCs w:val="20"/>
-              </w:rPr>
-              <w:t>.</w:t>
-            </w:r>
-            <w:r>
-              <w:rPr>
-                <w:rFonts w:ascii="Bookman Old Style" w:hAnsi="Bookman Old Style" w:cs="Arial Rounded MT Bold"/>
-                <w:sz w:val="16"/>
-                <w:szCs w:val="20"/>
-              </w:rPr>
-              <w:t>3</w:t>
-            </w:r>
-            <w:r>
-              <w:rPr>
-                <w:rFonts w:ascii="Bookman Old Style" w:hAnsi="Bookman Old Style" w:cs="Arial Rounded MT Bold"/>
-                <w:sz w:val="16"/>
-                <w:szCs w:val="20"/>
-              </w:rPr>
-              <w:t>.</w:t>
-            </w:r>
-            <w:r>
-              <w:t xml:space="preserve"> </w:t>
-            </w:r>
-            <w:r>
-              <w:rPr>
-                <w:rFonts w:ascii="Bookman Old Style" w:hAnsi="Bookman Old Style" w:cs="Arial Rounded MT Bold"/>
-                <w:sz w:val="16"/>
-                <w:szCs w:val="20"/>
-              </w:rPr>
-              <w:t>childAge</w:t>
-            </w:r>
-            <w:r>
-              <w:rPr>
-                <w:rFonts w:ascii="Bookman Old Style" w:hAnsi="Bookman Old Style" w:cs="Arial Rounded MT Bold"/>
-                <w:sz w:val="16"/>
-                <w:szCs w:val="20"/>
-              </w:rPr>
-              <w:t xml:space="preserve"> }</w:t>
-            </w:r>
-            <w:r>
-              <w:rPr>
-                <w:rFonts w:ascii="Bookman Old Style" w:hAnsi="Bookman Old Style" w:cs="Arial Rounded MT Bold"/>
-                <w:sz w:val="16"/>
-                <w:szCs w:val="20"/>
-              </w:rPr>
-              <w:t>}{% else %}{% endif %}</w:t>
+              <w:t xml:space="preserve">{% if children_list.3 %}{{ children_list.3. childAge }}  {% if children_list.3. childAge &gt; 3 </w:t>
+            </w:r>
+            <w:proofErr w:type="gramStart"/>
+            <w:r>
+              <w:rPr>
+                <w:rFonts w:ascii="Bookman Old Style" w:hAnsi="Bookman Old Style" w:cs="Arial Rounded MT Bold"/>
+                <w:sz w:val="16"/>
+                <w:szCs w:val="20"/>
+              </w:rPr>
+              <w:t>%}MONTH</w:t>
+            </w:r>
+            <w:proofErr w:type="gramEnd"/>
+            <w:r>
+              <w:rPr>
+                <w:rFonts w:ascii="Bookman Old Style" w:hAnsi="Bookman Old Style" w:cs="Arial Rounded MT Bold"/>
+                <w:sz w:val="16"/>
+                <w:szCs w:val="20"/>
+              </w:rPr>
+              <w:t>/S {% else %}YEAR</w:t>
+            </w:r>
+            <w:r>
+              <w:rPr>
+                <w:rFonts w:ascii="Bookman Old Style" w:hAnsi="Bookman Old Style" w:cs="Arial Rounded MT Bold"/>
+                <w:sz w:val="16"/>
+                <w:szCs w:val="20"/>
+              </w:rPr>
+              <w:t>/</w:t>
+            </w:r>
+            <w:r>
+              <w:rPr>
+                <w:rFonts w:ascii="Bookman Old Style" w:hAnsi="Bookman Old Style" w:cs="Arial Rounded MT Bold"/>
+                <w:sz w:val="16"/>
+                <w:szCs w:val="20"/>
+              </w:rPr>
+              <w:t>S OLD {% endif%}{% endif %}</w:t>
             </w:r>
           </w:p>
         </w:tc>
@@ -14921,7 +14819,7 @@
         <w:autoSpaceDE w:val="0"/>
         <w:autoSpaceDN w:val="0"/>
         <w:adjustRightInd w:val="0"/>
-        <w:ind w:left="3261"/>
+        <w:ind w:left="4395"/>
         <w:jc w:val="center"/>
         <w:rPr>
           <w:rFonts w:ascii="Bookman Old Style" w:hAnsi="Bookman Old Style" w:cs="Arial Rounded MT Bold"/>
@@ -14932,7 +14830,6 @@
           <w:u w:val="single"/>
         </w:rPr>
       </w:pPr>
-      <w:proofErr w:type="gramStart"/>
       <w:r>
         <w:rPr>
           <w:rFonts w:ascii="Bookman Old Style" w:hAnsi="Bookman Old Style" w:cs="Arial Rounded MT Bold"/>
@@ -14941,18 +14838,7 @@
           <w:sz w:val="20"/>
           <w:szCs w:val="20"/>
         </w:rPr>
-        <w:t>{{ signatory</w:t>
-      </w:r>
-      <w:proofErr w:type="gramEnd"/>
-      <w:r>
-        <w:rPr>
-          <w:rFonts w:ascii="Bookman Old Style" w:hAnsi="Bookman Old Style" w:cs="Arial Rounded MT Bold"/>
-          <w:b/>
-          <w:bCs/>
-          <w:sz w:val="20"/>
-          <w:szCs w:val="20"/>
-        </w:rPr>
-        <w:t xml:space="preserve"> }}</w:t>
+        <w:t>{{ signatory }}</w:t>
       </w:r>
     </w:p>
     <w:p>
@@ -14961,7 +14847,7 @@
         <w:autoSpaceDE w:val="0"/>
         <w:autoSpaceDN w:val="0"/>
         <w:adjustRightInd w:val="0"/>
-        <w:ind w:left="3261"/>
+        <w:ind w:left="4395"/>
         <w:jc w:val="center"/>
         <w:rPr>
           <w:rFonts w:ascii="Bookman Old Style" w:hAnsi="Bookman Old Style" w:cs="Arial Rounded MT Bold"/>
@@ -14983,10 +14869,10 @@
         <mc:AlternateContent>
           <mc:Choice Requires="wps">
             <w:drawing>
-              <wp:anchor distT="0" distB="0" distL="114300" distR="114300" simplePos="0" relativeHeight="251674624" behindDoc="0" locked="0" layoutInCell="1" allowOverlap="1" wp14:anchorId="06E2EBF8" wp14:editId="509921C0">
+              <wp:anchor distT="0" distB="0" distL="114300" distR="114300" simplePos="0" relativeHeight="251674624" behindDoc="0" locked="0" layoutInCell="1" allowOverlap="1" wp14:anchorId="06E2EBF8" wp14:editId="2656051E">
                 <wp:simplePos x="0" y="0"/>
                 <wp:positionH relativeFrom="column">
-                  <wp:posOffset>3459480</wp:posOffset>
+                  <wp:posOffset>3883329</wp:posOffset>
                 </wp:positionH>
                 <wp:positionV relativeFrom="paragraph">
                   <wp:posOffset>11430</wp:posOffset>
@@ -15036,14 +14922,13 @@
           </mc:Choice>
           <mc:Fallback>
             <w:pict>
-              <v:line w14:anchorId="635965CB" id="Straight Connector 9" o:spid="_x0000_s1026" style="position:absolute;z-index:251674624;visibility:visible;mso-wrap-style:square;mso-width-percent:0;mso-wrap-distance-left:9pt;mso-wrap-distance-top:0;mso-wrap-distance-right:9pt;mso-wrap-distance-bottom:0;mso-position-horizontal:absolute;mso-position-horizontal-relative:text;mso-position-vertical:absolute;mso-position-vertical-relative:text;mso-width-percent:0;mso-width-relative:margin" from="272.4pt,.9pt" to="453.1pt,.9pt" o:gfxdata="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" strokecolor="black [3200]" strokeweight=".5pt">
+              <v:line w14:anchorId="0D5D0ADA" id="Straight Connector 9" o:spid="_x0000_s1026" style="position:absolute;z-index:251674624;visibility:visible;mso-wrap-style:square;mso-width-percent:0;mso-wrap-distance-left:9pt;mso-wrap-distance-top:0;mso-wrap-distance-right:9pt;mso-wrap-distance-bottom:0;mso-position-horizontal:absolute;mso-position-horizontal-relative:text;mso-position-vertical:absolute;mso-position-vertical-relative:text;mso-width-percent:0;mso-width-relative:margin" from="305.75pt,.9pt" to="486.45pt,.9pt" o:gfxdata="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" strokecolor="black [3200]" strokeweight=".5pt">
                 <v:stroke joinstyle="miter"/>
               </v:line>
             </w:pict>
           </mc:Fallback>
         </mc:AlternateContent>
       </w:r>
-      <w:proofErr w:type="gramStart"/>
       <w:r>
         <w:rPr>
           <w:rFonts w:ascii="Bookman Old Style" w:hAnsi="Bookman Old Style" w:cs="Arial Rounded MT Bold"/>
@@ -15052,40 +14937,7 @@
           <w:sz w:val="20"/>
           <w:szCs w:val="20"/>
         </w:rPr>
-        <w:t xml:space="preserve">{{ </w:t>
-      </w:r>
-      <w:proofErr w:type="spellStart"/>
-      <w:r>
-        <w:rPr>
-          <w:rFonts w:ascii="Bookman Old Style" w:hAnsi="Bookman Old Style" w:cs="Arial Rounded MT Bold"/>
-          <w:i/>
-          <w:iCs/>
-          <w:sz w:val="20"/>
-          <w:szCs w:val="20"/>
-        </w:rPr>
-        <w:t>signatory</w:t>
-      </w:r>
-      <w:proofErr w:type="gramEnd"/>
-      <w:r>
-        <w:rPr>
-          <w:rFonts w:ascii="Bookman Old Style" w:hAnsi="Bookman Old Style" w:cs="Arial Rounded MT Bold"/>
-          <w:i/>
-          <w:iCs/>
-          <w:sz w:val="20"/>
-          <w:szCs w:val="20"/>
-        </w:rPr>
-        <w:t>_position_title</w:t>
-      </w:r>
-      <w:proofErr w:type="spellEnd"/>
-      <w:r>
-        <w:rPr>
-          <w:rFonts w:ascii="Bookman Old Style" w:hAnsi="Bookman Old Style" w:cs="Arial Rounded MT Bold"/>
-          <w:i/>
-          <w:iCs/>
-          <w:sz w:val="20"/>
-          <w:szCs w:val="20"/>
-        </w:rPr>
-        <w:t xml:space="preserve"> }}</w:t>
+        <w:t>{{ signatory_position_title }}</w:t>
       </w:r>
     </w:p>
     <w:p>
@@ -15094,7 +14946,7 @@
         <w:autoSpaceDE w:val="0"/>
         <w:autoSpaceDN w:val="0"/>
         <w:adjustRightInd w:val="0"/>
-        <w:ind w:left="3261" w:right="450"/>
+        <w:ind w:left="4395" w:right="450"/>
         <w:jc w:val="center"/>
         <w:rPr>
           <w:rFonts w:ascii="Bookman Old Style" w:hAnsi="Bookman Old Style" w:cs="Arial Rounded MT Bold"/>
@@ -15182,7 +15034,6 @@
         </w:rPr>
         <w:t xml:space="preserve">% if </w:t>
       </w:r>
-      <w:proofErr w:type="spellStart"/>
       <w:r>
         <w:rPr>
           <w:rFonts w:ascii="Bookman Old Style" w:hAnsi="Bookman Old Style" w:cs="Arial Rounded MT Bold"/>
@@ -15192,7 +15043,6 @@
         </w:rPr>
         <w:t>addtl_page</w:t>
       </w:r>
-      <w:proofErr w:type="spellEnd"/>
       <w:r>
         <w:rPr>
           <w:rFonts w:ascii="Bookman Old Style" w:hAnsi="Bookman Old Style" w:cs="Arial Rounded MT Bold"/>

</xml_diff>

<commit_message>
Update Age bug in SALN children section
</commit_message>
<xml_diff>
--- a/website/static/templates/SALN_Form.docx
+++ b/website/static/templates/SALN_Form.docx
@@ -3886,6 +3886,8 @@
             <w:r>
               <w:t xml:space="preserve"> </w:t>
             </w:r>
+            <w:proofErr w:type="spellStart"/>
+            <w:proofErr w:type="gramStart"/>
             <w:r>
               <w:rPr>
                 <w:rFonts w:ascii="Bookman Old Style" w:hAnsi="Bookman Old Style" w:cs="Arial Rounded MT Bold"/>
@@ -3894,13 +3896,14 @@
               </w:rPr>
               <w:t>childAge</w:t>
             </w:r>
-            <w:r>
-              <w:rPr>
-                <w:rFonts w:ascii="Bookman Old Style" w:hAnsi="Bookman Old Style" w:cs="Arial Rounded MT Bold"/>
-                <w:sz w:val="16"/>
-                <w:szCs w:val="20"/>
-              </w:rPr>
-              <w:t xml:space="preserve"> }</w:t>
+            <w:proofErr w:type="spellEnd"/>
+            <w:r>
+              <w:rPr>
+                <w:rFonts w:ascii="Bookman Old Style" w:hAnsi="Bookman Old Style" w:cs="Arial Rounded MT Bold"/>
+                <w:sz w:val="16"/>
+                <w:szCs w:val="20"/>
+              </w:rPr>
+              <w:t xml:space="preserve"> </w:t>
             </w:r>
             <w:r>
               <w:rPr>
@@ -3916,74 +3919,24 @@
                 <w:sz w:val="16"/>
                 <w:szCs w:val="20"/>
               </w:rPr>
-              <w:t xml:space="preserve">  {% if </w:t>
-            </w:r>
-            <w:r>
-              <w:rPr>
-                <w:rFonts w:ascii="Bookman Old Style" w:hAnsi="Bookman Old Style" w:cs="Arial Rounded MT Bold"/>
-                <w:sz w:val="16"/>
-                <w:szCs w:val="20"/>
-              </w:rPr>
-              <w:t>children_list</w:t>
-            </w:r>
-            <w:r>
-              <w:rPr>
-                <w:rFonts w:ascii="Bookman Old Style" w:hAnsi="Bookman Old Style" w:cs="Arial Rounded MT Bold"/>
-                <w:sz w:val="16"/>
-                <w:szCs w:val="20"/>
-              </w:rPr>
-              <w:t>.0.</w:t>
-            </w:r>
-            <w:r>
-              <w:t xml:space="preserve"> </w:t>
-            </w:r>
-            <w:r>
-              <w:rPr>
-                <w:rFonts w:ascii="Bookman Old Style" w:hAnsi="Bookman Old Style" w:cs="Arial Rounded MT Bold"/>
-                <w:sz w:val="16"/>
-                <w:szCs w:val="20"/>
-              </w:rPr>
-              <w:t>childAge</w:t>
-            </w:r>
-            <w:r>
-              <w:rPr>
-                <w:rFonts w:ascii="Bookman Old Style" w:hAnsi="Bookman Old Style" w:cs="Arial Rounded MT Bold"/>
-                <w:sz w:val="16"/>
-                <w:szCs w:val="20"/>
-              </w:rPr>
-              <w:t xml:space="preserve"> </w:t>
-            </w:r>
-            <w:r>
-              <w:rPr>
-                <w:rFonts w:ascii="Bookman Old Style" w:hAnsi="Bookman Old Style" w:cs="Arial Rounded MT Bold"/>
-                <w:sz w:val="16"/>
-                <w:szCs w:val="20"/>
-              </w:rPr>
-              <w:t>&gt; 0 %}MONTH/S {% else %}YEAR</w:t>
-            </w:r>
-            <w:r>
-              <w:rPr>
-                <w:rFonts w:ascii="Bookman Old Style" w:hAnsi="Bookman Old Style" w:cs="Arial Rounded MT Bold"/>
-                <w:sz w:val="16"/>
-                <w:szCs w:val="20"/>
-              </w:rPr>
-              <w:t>/</w:t>
-            </w:r>
-            <w:r>
-              <w:rPr>
-                <w:rFonts w:ascii="Bookman Old Style" w:hAnsi="Bookman Old Style" w:cs="Arial Rounded MT Bold"/>
-                <w:sz w:val="16"/>
-                <w:szCs w:val="20"/>
-              </w:rPr>
-              <w:t>S OLD {% endif%}</w:t>
-            </w:r>
-            <w:r>
-              <w:rPr>
-                <w:rFonts w:ascii="Bookman Old Style" w:hAnsi="Bookman Old Style" w:cs="Arial Rounded MT Bold"/>
-                <w:sz w:val="16"/>
-                <w:szCs w:val="20"/>
-              </w:rPr>
-              <w:t>{% endif %}</w:t>
+              <w:t>}</w:t>
+            </w:r>
+            <w:r>
+              <w:rPr>
+                <w:rFonts w:ascii="Bookman Old Style" w:hAnsi="Bookman Old Style" w:cs="Arial Rounded MT Bold"/>
+                <w:sz w:val="16"/>
+                <w:szCs w:val="20"/>
+              </w:rPr>
+              <w:t>{</w:t>
+            </w:r>
+            <w:proofErr w:type="gramEnd"/>
+            <w:r>
+              <w:rPr>
+                <w:rFonts w:ascii="Bookman Old Style" w:hAnsi="Bookman Old Style" w:cs="Arial Rounded MT Bold"/>
+                <w:sz w:val="16"/>
+                <w:szCs w:val="20"/>
+              </w:rPr>
+              <w:t>% endif %}</w:t>
             </w:r>
           </w:p>
         </w:tc>
@@ -4426,23 +4379,35 @@
                 <w:sz w:val="16"/>
                 <w:szCs w:val="20"/>
               </w:rPr>
-              <w:t>{% if children_list.1 %}{{ children_list.1. childAge }}  {% if children_list.1. childAge &gt; 1 %}MONTH/S {% else %}YEAR</w:t>
-            </w:r>
-            <w:r>
-              <w:rPr>
-                <w:rFonts w:ascii="Bookman Old Style" w:hAnsi="Bookman Old Style" w:cs="Arial Rounded MT Bold"/>
-                <w:sz w:val="16"/>
-                <w:szCs w:val="20"/>
-              </w:rPr>
-              <w:t>/</w:t>
-            </w:r>
-            <w:r>
-              <w:rPr>
-                <w:rFonts w:ascii="Bookman Old Style" w:hAnsi="Bookman Old Style" w:cs="Arial Rounded MT Bold"/>
-                <w:sz w:val="16"/>
-                <w:szCs w:val="20"/>
-              </w:rPr>
-              <w:t>S OLD {% endif%}{% endif %}</w:t>
+              <w:t xml:space="preserve">{% if children_list.1 %}{{ children_list.1. </w:t>
+            </w:r>
+            <w:proofErr w:type="spellStart"/>
+            <w:proofErr w:type="gramStart"/>
+            <w:r>
+              <w:rPr>
+                <w:rFonts w:ascii="Bookman Old Style" w:hAnsi="Bookman Old Style" w:cs="Arial Rounded MT Bold"/>
+                <w:sz w:val="16"/>
+                <w:szCs w:val="20"/>
+              </w:rPr>
+              <w:t>childAge</w:t>
+            </w:r>
+            <w:proofErr w:type="spellEnd"/>
+            <w:r>
+              <w:rPr>
+                <w:rFonts w:ascii="Bookman Old Style" w:hAnsi="Bookman Old Style" w:cs="Arial Rounded MT Bold"/>
+                <w:sz w:val="16"/>
+                <w:szCs w:val="20"/>
+              </w:rPr>
+              <w:t xml:space="preserve"> }}{</w:t>
+            </w:r>
+            <w:proofErr w:type="gramEnd"/>
+            <w:r>
+              <w:rPr>
+                <w:rFonts w:ascii="Bookman Old Style" w:hAnsi="Bookman Old Style" w:cs="Arial Rounded MT Bold"/>
+                <w:sz w:val="16"/>
+                <w:szCs w:val="20"/>
+              </w:rPr>
+              <w:t>% endif %}</w:t>
             </w:r>
           </w:p>
         </w:tc>
@@ -4885,23 +4850,51 @@
                 <w:sz w:val="16"/>
                 <w:szCs w:val="20"/>
               </w:rPr>
-              <w:t>{% if children_list.2 %}{{ children_list.2. childAge }}  {% if children_list.2. childAge &gt; 2 %}MONTH/S {% else %}YEAR</w:t>
-            </w:r>
-            <w:r>
-              <w:rPr>
-                <w:rFonts w:ascii="Bookman Old Style" w:hAnsi="Bookman Old Style" w:cs="Arial Rounded MT Bold"/>
-                <w:sz w:val="16"/>
-                <w:szCs w:val="20"/>
-              </w:rPr>
-              <w:t>/</w:t>
-            </w:r>
-            <w:r>
-              <w:rPr>
-                <w:rFonts w:ascii="Bookman Old Style" w:hAnsi="Bookman Old Style" w:cs="Arial Rounded MT Bold"/>
-                <w:sz w:val="16"/>
-                <w:szCs w:val="20"/>
-              </w:rPr>
-              <w:t>S OLD {% endif%}{% endif %}</w:t>
+              <w:t xml:space="preserve">{% if children_list.2 %}{{ children_list.2. </w:t>
+            </w:r>
+            <w:proofErr w:type="spellStart"/>
+            <w:proofErr w:type="gramStart"/>
+            <w:r>
+              <w:rPr>
+                <w:rFonts w:ascii="Bookman Old Style" w:hAnsi="Bookman Old Style" w:cs="Arial Rounded MT Bold"/>
+                <w:sz w:val="16"/>
+                <w:szCs w:val="20"/>
+              </w:rPr>
+              <w:t>childAge</w:t>
+            </w:r>
+            <w:proofErr w:type="spellEnd"/>
+            <w:r>
+              <w:rPr>
+                <w:rFonts w:ascii="Bookman Old Style" w:hAnsi="Bookman Old Style" w:cs="Arial Rounded MT Bold"/>
+                <w:sz w:val="16"/>
+                <w:szCs w:val="20"/>
+              </w:rPr>
+              <w:t xml:space="preserve"> </w:t>
+            </w:r>
+            <w:r>
+              <w:rPr>
+                <w:rFonts w:ascii="Bookman Old Style" w:hAnsi="Bookman Old Style" w:cs="Arial Rounded MT Bold"/>
+                <w:sz w:val="16"/>
+                <w:szCs w:val="20"/>
+              </w:rPr>
+              <w:t>}}</w:t>
+            </w:r>
+            <w:r>
+              <w:rPr>
+                <w:rFonts w:ascii="Bookman Old Style" w:hAnsi="Bookman Old Style" w:cs="Arial Rounded MT Bold"/>
+                <w:sz w:val="16"/>
+                <w:szCs w:val="20"/>
+              </w:rPr>
+              <w:t>{</w:t>
+            </w:r>
+            <w:proofErr w:type="gramEnd"/>
+            <w:r>
+              <w:rPr>
+                <w:rFonts w:ascii="Bookman Old Style" w:hAnsi="Bookman Old Style" w:cs="Arial Rounded MT Bold"/>
+                <w:sz w:val="16"/>
+                <w:szCs w:val="20"/>
+              </w:rPr>
+              <w:t>% endif %}</w:t>
             </w:r>
           </w:p>
         </w:tc>
@@ -5344,23 +5337,51 @@
                 <w:sz w:val="16"/>
                 <w:szCs w:val="20"/>
               </w:rPr>
-              <w:t>{% if children_list.3 %}{{ children_list.3. childAge }}  {% if children_list.3. childAge &gt; 3 %}MONTH/S {% else %}YEAR</w:t>
-            </w:r>
-            <w:r>
-              <w:rPr>
-                <w:rFonts w:ascii="Bookman Old Style" w:hAnsi="Bookman Old Style" w:cs="Arial Rounded MT Bold"/>
-                <w:sz w:val="16"/>
-                <w:szCs w:val="20"/>
-              </w:rPr>
-              <w:t>/</w:t>
-            </w:r>
-            <w:r>
-              <w:rPr>
-                <w:rFonts w:ascii="Bookman Old Style" w:hAnsi="Bookman Old Style" w:cs="Arial Rounded MT Bold"/>
-                <w:sz w:val="16"/>
-                <w:szCs w:val="20"/>
-              </w:rPr>
-              <w:t>S OLD {% endif%}{% endif %}</w:t>
+              <w:t xml:space="preserve">{% if children_list.3 %}{{ children_list.3. </w:t>
+            </w:r>
+            <w:proofErr w:type="spellStart"/>
+            <w:proofErr w:type="gramStart"/>
+            <w:r>
+              <w:rPr>
+                <w:rFonts w:ascii="Bookman Old Style" w:hAnsi="Bookman Old Style" w:cs="Arial Rounded MT Bold"/>
+                <w:sz w:val="16"/>
+                <w:szCs w:val="20"/>
+              </w:rPr>
+              <w:t>childAge</w:t>
+            </w:r>
+            <w:proofErr w:type="spellEnd"/>
+            <w:r>
+              <w:rPr>
+                <w:rFonts w:ascii="Bookman Old Style" w:hAnsi="Bookman Old Style" w:cs="Arial Rounded MT Bold"/>
+                <w:sz w:val="16"/>
+                <w:szCs w:val="20"/>
+              </w:rPr>
+              <w:t xml:space="preserve"> </w:t>
+            </w:r>
+            <w:r>
+              <w:rPr>
+                <w:rFonts w:ascii="Bookman Old Style" w:hAnsi="Bookman Old Style" w:cs="Arial Rounded MT Bold"/>
+                <w:sz w:val="16"/>
+                <w:szCs w:val="20"/>
+              </w:rPr>
+              <w:t>}</w:t>
+            </w:r>
+            <w:r>
+              <w:rPr>
+                <w:rFonts w:ascii="Bookman Old Style" w:hAnsi="Bookman Old Style" w:cs="Arial Rounded MT Bold"/>
+                <w:sz w:val="16"/>
+                <w:szCs w:val="20"/>
+              </w:rPr>
+              <w:t>}{</w:t>
+            </w:r>
+            <w:proofErr w:type="gramEnd"/>
+            <w:r>
+              <w:rPr>
+                <w:rFonts w:ascii="Bookman Old Style" w:hAnsi="Bookman Old Style" w:cs="Arial Rounded MT Bold"/>
+                <w:sz w:val="16"/>
+                <w:szCs w:val="20"/>
+              </w:rPr>
+              <w:t>% endif %}</w:t>
             </w:r>
           </w:p>
         </w:tc>

</xml_diff>

<commit_message>
Update SALN FORM - added N/A on spouse's signature
</commit_message>
<xml_diff>
--- a/website/static/templates/SALN_Form.docx
+++ b/website/static/templates/SALN_Form.docx
@@ -2125,7 +2125,7 @@
       </w:tr>
       <w:tr>
         <w:trPr>
-          <w:trHeight w:hRule="exact" w:val="215"/>
+          <w:trHeight w:val="215"/>
         </w:trPr>
         <w:tc>
           <w:tcPr>
@@ -2289,7 +2289,7 @@
       </w:tr>
       <w:tr>
         <w:trPr>
-          <w:trHeight w:hRule="exact" w:val="215"/>
+          <w:trHeight w:val="215"/>
         </w:trPr>
         <w:tc>
           <w:tcPr>
@@ -13579,12 +13579,81 @@
               <w:autoSpaceDN w:val="0"/>
               <w:adjustRightInd w:val="0"/>
               <w:spacing w:line="200" w:lineRule="exact"/>
+              <w:jc w:val="center"/>
               <w:rPr>
                 <w:rFonts w:ascii="Bookman Old Style" w:hAnsi="Bookman Old Style" w:cs="Arial Rounded MT Bold"/>
                 <w:sz w:val="20"/>
                 <w:szCs w:val="20"/>
               </w:rPr>
             </w:pPr>
+            <w:r>
+              <w:rPr>
+                <w:rFonts w:ascii="Bookman Old Style" w:hAnsi="Bookman Old Style" w:cs="Arial Rounded MT Bold"/>
+                <w:sz w:val="20"/>
+                <w:szCs w:val="20"/>
+              </w:rPr>
+              <w:t xml:space="preserve">{% if </w:t>
+            </w:r>
+            <w:proofErr w:type="spellStart"/>
+            <w:r>
+              <w:rPr>
+                <w:rFonts w:ascii="Bookman Old Style" w:hAnsi="Bookman Old Style" w:cs="Arial Rounded MT Bold"/>
+                <w:sz w:val="16"/>
+                <w:szCs w:val="16"/>
+              </w:rPr>
+              <w:t>spouse_last_</w:t>
+            </w:r>
+            <w:proofErr w:type="gramStart"/>
+            <w:r>
+              <w:rPr>
+                <w:rFonts w:ascii="Bookman Old Style" w:hAnsi="Bookman Old Style" w:cs="Arial Rounded MT Bold"/>
+                <w:sz w:val="16"/>
+                <w:szCs w:val="16"/>
+              </w:rPr>
+              <w:t>name</w:t>
+            </w:r>
+            <w:proofErr w:type="spellEnd"/>
+            <w:r>
+              <w:rPr>
+                <w:rFonts w:ascii="Bookman Old Style" w:hAnsi="Bookman Old Style" w:cs="Arial Rounded MT Bold"/>
+                <w:sz w:val="16"/>
+                <w:szCs w:val="16"/>
+              </w:rPr>
+              <w:t xml:space="preserve"> </w:t>
+            </w:r>
+            <w:r>
+              <w:rPr>
+                <w:rFonts w:ascii="Bookman Old Style" w:hAnsi="Bookman Old Style" w:cs="Arial Rounded MT Bold"/>
+                <w:sz w:val="16"/>
+                <w:szCs w:val="16"/>
+              </w:rPr>
+              <w:t xml:space="preserve"> =</w:t>
+            </w:r>
+            <w:proofErr w:type="gramEnd"/>
+            <w:r>
+              <w:rPr>
+                <w:rFonts w:ascii="Bookman Old Style" w:hAnsi="Bookman Old Style" w:cs="Arial Rounded MT Bold"/>
+                <w:sz w:val="16"/>
+                <w:szCs w:val="16"/>
+              </w:rPr>
+              <w:t xml:space="preserve">= “N/A” </w:t>
+            </w:r>
+            <w:r>
+              <w:rPr>
+                <w:rFonts w:ascii="Bookman Old Style" w:hAnsi="Bookman Old Style" w:cs="Arial Rounded MT Bold"/>
+                <w:sz w:val="20"/>
+                <w:szCs w:val="20"/>
+              </w:rPr>
+              <w:t xml:space="preserve">%} N/A </w:t>
+            </w:r>
+            <w:r>
+              <w:rPr>
+                <w:rFonts w:ascii="Bookman Old Style" w:hAnsi="Bookman Old Style" w:cs="Arial Rounded MT Bold"/>
+                <w:sz w:val="16"/>
+                <w:szCs w:val="16"/>
+              </w:rPr>
+              <w:t>{% endif %}</w:t>
+            </w:r>
           </w:p>
         </w:tc>
       </w:tr>
@@ -15714,41 +15783,13 @@
                 <w:szCs w:val="16"/>
               </w:rPr>
             </w:pPr>
-            <w:proofErr w:type="gramStart"/>
-            <w:r>
-              <w:rPr>
-                <w:rFonts w:ascii="Bookman Old Style" w:hAnsi="Bookman Old Style" w:cs="Arial Rounded MT Bold"/>
-                <w:sz w:val="16"/>
-                <w:szCs w:val="16"/>
-              </w:rPr>
-              <w:t xml:space="preserve">{{ </w:t>
-            </w:r>
-            <w:proofErr w:type="spellStart"/>
-            <w:r>
-              <w:rPr>
-                <w:rFonts w:ascii="Bookman Old Style" w:hAnsi="Bookman Old Style" w:cs="Arial Rounded MT Bold"/>
-                <w:sz w:val="16"/>
-                <w:szCs w:val="16"/>
-              </w:rPr>
-              <w:t>agency</w:t>
-            </w:r>
-            <w:proofErr w:type="gramEnd"/>
-            <w:r>
-              <w:rPr>
-                <w:rFonts w:ascii="Bookman Old Style" w:hAnsi="Bookman Old Style" w:cs="Arial Rounded MT Bold"/>
-                <w:sz w:val="16"/>
-                <w:szCs w:val="16"/>
-              </w:rPr>
-              <w:t>_unit.agency_address</w:t>
-            </w:r>
-            <w:proofErr w:type="spellEnd"/>
-            <w:r>
-              <w:rPr>
-                <w:rFonts w:ascii="Bookman Old Style" w:hAnsi="Bookman Old Style" w:cs="Arial Rounded MT Bold"/>
-                <w:sz w:val="16"/>
-                <w:szCs w:val="16"/>
-              </w:rPr>
-              <w:t xml:space="preserve"> }}</w:t>
+            <w:r>
+              <w:rPr>
+                <w:rFonts w:ascii="Bookman Old Style" w:hAnsi="Bookman Old Style" w:cs="Arial Rounded MT Bold"/>
+                <w:sz w:val="16"/>
+                <w:szCs w:val="16"/>
+              </w:rPr>
+              <w:t>{{ agency_unit.agency_address }}</w:t>
             </w:r>
           </w:p>
         </w:tc>

</xml_diff>

<commit_message>
Updated family bg - added abroad checkbox
</commit_message>
<xml_diff>
--- a/website/static/templates/SALN_Form.docx
+++ b/website/static/templates/SALN_Form.docx
@@ -12619,7 +12619,16 @@
                 <w:sz w:val="14"/>
                 <w:szCs w:val="14"/>
               </w:rPr>
-              <w:t xml:space="preserve">{% if spouse_last_name  </w:t>
+              <w:t>{% if spouse_last_</w:t>
+            </w:r>
+            <w:proofErr w:type="gramStart"/>
+            <w:r>
+              <w:rPr>
+                <w:rFonts w:ascii="Bookman Old Style" w:hAnsi="Bookman Old Style" w:cs="Arial Rounded MT Bold"/>
+                <w:sz w:val="14"/>
+                <w:szCs w:val="14"/>
+              </w:rPr>
+              <w:t xml:space="preserve">name  </w:t>
             </w:r>
             <w:r>
               <w:rPr>
@@ -12629,6 +12638,7 @@
               </w:rPr>
               <w:t>!</w:t>
             </w:r>
+            <w:proofErr w:type="gramEnd"/>
             <w:r>
               <w:rPr>
                 <w:rFonts w:ascii="Bookman Old Style" w:hAnsi="Bookman Old Style" w:cs="Arial Rounded MT Bold"/>
@@ -12659,7 +12669,59 @@
                 <w:sz w:val="14"/>
                 <w:szCs w:val="14"/>
               </w:rPr>
-              <w:t>“checked” %} N/A {% endif %}</w:t>
+              <w:t>“checked” %} N/A</w:t>
+            </w:r>
+            <w:r>
+              <w:rPr>
+                <w:rFonts w:ascii="Bookman Old Style" w:hAnsi="Bookman Old Style" w:cs="Arial Rounded MT Bold"/>
+                <w:sz w:val="14"/>
+                <w:szCs w:val="14"/>
+              </w:rPr>
+              <w:t xml:space="preserve"> {% </w:t>
+            </w:r>
+            <w:proofErr w:type="spellStart"/>
+            <w:r>
+              <w:rPr>
+                <w:rFonts w:ascii="Bookman Old Style" w:hAnsi="Bookman Old Style" w:cs="Arial Rounded MT Bold"/>
+                <w:sz w:val="14"/>
+                <w:szCs w:val="14"/>
+              </w:rPr>
+              <w:t>elif</w:t>
+            </w:r>
+            <w:proofErr w:type="spellEnd"/>
+            <w:r>
+              <w:rPr>
+                <w:rFonts w:ascii="Bookman Old Style" w:hAnsi="Bookman Old Style" w:cs="Arial Rounded MT Bold"/>
+                <w:sz w:val="14"/>
+                <w:szCs w:val="14"/>
+              </w:rPr>
+              <w:t xml:space="preserve"> </w:t>
+            </w:r>
+            <w:proofErr w:type="spellStart"/>
+            <w:r>
+              <w:rPr>
+                <w:rFonts w:ascii="Bookman Old Style" w:hAnsi="Bookman Old Style" w:cs="Arial Rounded MT Bold"/>
+                <w:sz w:val="14"/>
+                <w:szCs w:val="14"/>
+              </w:rPr>
+              <w:t>spouse_abroad</w:t>
+            </w:r>
+            <w:proofErr w:type="spellEnd"/>
+            <w:r>
+              <w:rPr>
+                <w:rFonts w:ascii="Bookman Old Style" w:hAnsi="Bookman Old Style" w:cs="Arial Rounded MT Bold"/>
+                <w:sz w:val="14"/>
+                <w:szCs w:val="14"/>
+              </w:rPr>
+              <w:t xml:space="preserve"> == “checked” %} N/A</w:t>
+            </w:r>
+            <w:r>
+              <w:rPr>
+                <w:rFonts w:ascii="Bookman Old Style" w:hAnsi="Bookman Old Style" w:cs="Arial Rounded MT Bold"/>
+                <w:sz w:val="14"/>
+                <w:szCs w:val="14"/>
+              </w:rPr>
+              <w:t xml:space="preserve"> {% endif %}</w:t>
             </w:r>
             <w:r>
               <w:rPr>
@@ -13944,6 +14006,7 @@
           <w:sz w:val="16"/>
           <w:szCs w:val="16"/>
         </w:rPr>
+        <w:lastRenderedPageBreak/>
         <w:t>{</w:t>
       </w:r>
       <w:r>

</xml_diff>